<commit_message>
Updtaed Weekly Status Report
</commit_message>
<xml_diff>
--- a/Projectfiles/WEEKLY-STATUS-REPORT_UG2_TEAM2[1].docx
+++ b/Projectfiles/WEEKLY-STATUS-REPORT_UG2_TEAM2[1].docx
@@ -281,9 +281,7 @@
         </w:rPr>
         <w:t xml:space="preserve"> </w:t>
       </w:r>
-      <w:bookmarkStart w:id="0" w:name="_GoBack"/>
-    </w:p>
-    <w:bookmarkEnd w:id="0"/>
+    </w:p>
     <w:p>
       <w:pPr>
         <w:rPr>
@@ -334,7 +332,7 @@
           <w:lang w:eastAsia="en-IN" w:bidi="ar-SA"/>
         </w:rPr>
         <mc:AlternateContent>
-          <mc:Choice xmlns:w16sdtdh="http://schemas.microsoft.com/office/word/2020/wordml/sdtdatahash" xmlns:w16du="http://schemas.microsoft.com/office/word/2023/wordml/word16du" xmlns:w16="http://schemas.microsoft.com/office/word/2018/wordml" xmlns:w16cid="http://schemas.microsoft.com/office/word/2016/wordml/cid" xmlns:w16cex="http://schemas.microsoft.com/office/word/2018/wordml/cex" xmlns:oel="http://schemas.microsoft.com/office/2019/extlst" xmlns:am3d="http://schemas.microsoft.com/office/drawing/2017/model3d" xmlns:aink="http://schemas.microsoft.com/office/drawing/2016/ink" xmlns:cx8="http://schemas.microsoft.com/office/drawing/2016/5/14/chartex" xmlns:cx7="http://schemas.microsoft.com/office/drawing/2016/5/13/chartex" xmlns:cx6="http://schemas.microsoft.com/office/drawing/2016/5/12/chartex" xmlns:cx5="http://schemas.microsoft.com/office/drawing/2016/5/11/chartex" xmlns:cx4="http://schemas.microsoft.com/office/drawing/2016/5/10/chartex" xmlns:cx3="http://schemas.microsoft.com/office/drawing/2016/5/9/chartex" xmlns:cx2="http://schemas.microsoft.com/office/drawing/2015/10/21/chartex" xmlns:cx1="http://schemas.microsoft.com/office/drawing/2015/9/8/chartex" Requires="aink">
+          <mc:Choice xmlns:cx1="http://schemas.microsoft.com/office/drawing/2015/9/8/chartex" xmlns:cx2="http://schemas.microsoft.com/office/drawing/2015/10/21/chartex" xmlns:cx3="http://schemas.microsoft.com/office/drawing/2016/5/9/chartex" xmlns:cx4="http://schemas.microsoft.com/office/drawing/2016/5/10/chartex" xmlns:cx5="http://schemas.microsoft.com/office/drawing/2016/5/11/chartex" xmlns:cx6="http://schemas.microsoft.com/office/drawing/2016/5/12/chartex" xmlns:cx7="http://schemas.microsoft.com/office/drawing/2016/5/13/chartex" xmlns:cx8="http://schemas.microsoft.com/office/drawing/2016/5/14/chartex" xmlns:aink="http://schemas.microsoft.com/office/drawing/2016/ink" xmlns:am3d="http://schemas.microsoft.com/office/drawing/2017/model3d" xmlns:oel="http://schemas.microsoft.com/office/2019/extlst" xmlns:w16cex="http://schemas.microsoft.com/office/word/2018/wordml/cex" xmlns:w16cid="http://schemas.microsoft.com/office/word/2016/wordml/cid" xmlns:w16="http://schemas.microsoft.com/office/word/2018/wordml" xmlns:w16du="http://schemas.microsoft.com/office/word/2023/wordml/word16du" xmlns:w16sdtdh="http://schemas.microsoft.com/office/word/2020/wordml/sdtdatahash" Requires="aink">
             <w:drawing>
               <wp:anchor distT="0" distB="0" distL="114300" distR="114300" simplePos="0" relativeHeight="251661312" behindDoc="0" locked="0" layoutInCell="1" allowOverlap="1" wp14:anchorId="72D2C202" wp14:editId="36616D35">
                 <wp:simplePos x="0" y="0"/>
@@ -417,7 +415,7 @@
           <w:lang w:eastAsia="en-IN" w:bidi="ar-SA"/>
         </w:rPr>
         <mc:AlternateContent>
-          <mc:Choice xmlns:w16sdtdh="http://schemas.microsoft.com/office/word/2020/wordml/sdtdatahash" xmlns:w16du="http://schemas.microsoft.com/office/word/2023/wordml/word16du" xmlns:w16="http://schemas.microsoft.com/office/word/2018/wordml" xmlns:w16cid="http://schemas.microsoft.com/office/word/2016/wordml/cid" xmlns:w16cex="http://schemas.microsoft.com/office/word/2018/wordml/cex" xmlns:oel="http://schemas.microsoft.com/office/2019/extlst" xmlns:am3d="http://schemas.microsoft.com/office/drawing/2017/model3d" xmlns:aink="http://schemas.microsoft.com/office/drawing/2016/ink" xmlns:cx8="http://schemas.microsoft.com/office/drawing/2016/5/14/chartex" xmlns:cx7="http://schemas.microsoft.com/office/drawing/2016/5/13/chartex" xmlns:cx6="http://schemas.microsoft.com/office/drawing/2016/5/12/chartex" xmlns:cx5="http://schemas.microsoft.com/office/drawing/2016/5/11/chartex" xmlns:cx4="http://schemas.microsoft.com/office/drawing/2016/5/10/chartex" xmlns:cx3="http://schemas.microsoft.com/office/drawing/2016/5/9/chartex" xmlns:cx2="http://schemas.microsoft.com/office/drawing/2015/10/21/chartex" xmlns:cx1="http://schemas.microsoft.com/office/drawing/2015/9/8/chartex" Requires="aink">
+          <mc:Choice xmlns:cx1="http://schemas.microsoft.com/office/drawing/2015/9/8/chartex" xmlns:cx2="http://schemas.microsoft.com/office/drawing/2015/10/21/chartex" xmlns:cx3="http://schemas.microsoft.com/office/drawing/2016/5/9/chartex" xmlns:cx4="http://schemas.microsoft.com/office/drawing/2016/5/10/chartex" xmlns:cx5="http://schemas.microsoft.com/office/drawing/2016/5/11/chartex" xmlns:cx6="http://schemas.microsoft.com/office/drawing/2016/5/12/chartex" xmlns:cx7="http://schemas.microsoft.com/office/drawing/2016/5/13/chartex" xmlns:cx8="http://schemas.microsoft.com/office/drawing/2016/5/14/chartex" xmlns:aink="http://schemas.microsoft.com/office/drawing/2016/ink" xmlns:am3d="http://schemas.microsoft.com/office/drawing/2017/model3d" xmlns:oel="http://schemas.microsoft.com/office/2019/extlst" xmlns:w16cex="http://schemas.microsoft.com/office/word/2018/wordml/cex" xmlns:w16cid="http://schemas.microsoft.com/office/word/2016/wordml/cid" xmlns:w16="http://schemas.microsoft.com/office/word/2018/wordml" xmlns:w16du="http://schemas.microsoft.com/office/word/2023/wordml/word16du" xmlns:w16sdtdh="http://schemas.microsoft.com/office/word/2020/wordml/sdtdatahash" Requires="aink">
             <w:drawing>
               <wp:anchor distT="0" distB="0" distL="114300" distR="114300" simplePos="0" relativeHeight="251660288" behindDoc="0" locked="0" layoutInCell="1" allowOverlap="1" wp14:anchorId="092FB3DA" wp14:editId="5574FFCD">
                 <wp:simplePos x="0" y="0"/>
@@ -500,7 +498,7 @@
           <w:lang w:eastAsia="en-IN" w:bidi="ar-SA"/>
         </w:rPr>
         <mc:AlternateContent>
-          <mc:Choice xmlns:w16sdtdh="http://schemas.microsoft.com/office/word/2020/wordml/sdtdatahash" xmlns:w16du="http://schemas.microsoft.com/office/word/2023/wordml/word16du" xmlns:w16="http://schemas.microsoft.com/office/word/2018/wordml" xmlns:w16cid="http://schemas.microsoft.com/office/word/2016/wordml/cid" xmlns:w16cex="http://schemas.microsoft.com/office/word/2018/wordml/cex" xmlns:oel="http://schemas.microsoft.com/office/2019/extlst" xmlns:am3d="http://schemas.microsoft.com/office/drawing/2017/model3d" xmlns:aink="http://schemas.microsoft.com/office/drawing/2016/ink" xmlns:cx8="http://schemas.microsoft.com/office/drawing/2016/5/14/chartex" xmlns:cx7="http://schemas.microsoft.com/office/drawing/2016/5/13/chartex" xmlns:cx6="http://schemas.microsoft.com/office/drawing/2016/5/12/chartex" xmlns:cx5="http://schemas.microsoft.com/office/drawing/2016/5/11/chartex" xmlns:cx4="http://schemas.microsoft.com/office/drawing/2016/5/10/chartex" xmlns:cx3="http://schemas.microsoft.com/office/drawing/2016/5/9/chartex" xmlns:cx2="http://schemas.microsoft.com/office/drawing/2015/10/21/chartex" xmlns:cx1="http://schemas.microsoft.com/office/drawing/2015/9/8/chartex" Requires="aink">
+          <mc:Choice xmlns:cx1="http://schemas.microsoft.com/office/drawing/2015/9/8/chartex" xmlns:cx2="http://schemas.microsoft.com/office/drawing/2015/10/21/chartex" xmlns:cx3="http://schemas.microsoft.com/office/drawing/2016/5/9/chartex" xmlns:cx4="http://schemas.microsoft.com/office/drawing/2016/5/10/chartex" xmlns:cx5="http://schemas.microsoft.com/office/drawing/2016/5/11/chartex" xmlns:cx6="http://schemas.microsoft.com/office/drawing/2016/5/12/chartex" xmlns:cx7="http://schemas.microsoft.com/office/drawing/2016/5/13/chartex" xmlns:cx8="http://schemas.microsoft.com/office/drawing/2016/5/14/chartex" xmlns:aink="http://schemas.microsoft.com/office/drawing/2016/ink" xmlns:am3d="http://schemas.microsoft.com/office/drawing/2017/model3d" xmlns:oel="http://schemas.microsoft.com/office/2019/extlst" xmlns:w16cex="http://schemas.microsoft.com/office/word/2018/wordml/cex" xmlns:w16cid="http://schemas.microsoft.com/office/word/2016/wordml/cid" xmlns:w16="http://schemas.microsoft.com/office/word/2018/wordml" xmlns:w16du="http://schemas.microsoft.com/office/word/2023/wordml/word16du" xmlns:w16sdtdh="http://schemas.microsoft.com/office/word/2020/wordml/sdtdatahash" Requires="aink">
             <w:drawing>
               <wp:anchor distT="0" distB="0" distL="114300" distR="114300" simplePos="0" relativeHeight="251659264" behindDoc="0" locked="0" layoutInCell="1" allowOverlap="1" wp14:anchorId="7412BC4A" wp14:editId="6FACD511">
                 <wp:simplePos x="0" y="0"/>
@@ -1401,14 +1399,7 @@
           <w:rFonts w:eastAsia="Gill Sans" w:cstheme="minorHAnsi"/>
           <w:sz w:val="28"/>
         </w:rPr>
-        <w:t xml:space="preserve">  </w:t>
-      </w:r>
-      <w:r>
-        <w:rPr>
-          <w:rFonts w:eastAsia="Gill Sans" w:cstheme="minorHAnsi"/>
-          <w:sz w:val="28"/>
-        </w:rPr>
-        <w:t>Thought of new idea for project</w:t>
+        <w:t xml:space="preserve">  Thought of new idea for project</w:t>
       </w:r>
     </w:p>
     <w:p>
@@ -2846,8 +2837,31 @@
           <w:rFonts w:eastAsia="Gill Sans" w:cstheme="minorHAnsi"/>
           <w:sz w:val="28"/>
         </w:rPr>
-        <w:t xml:space="preserve"> Screen Recorder.</w:t>
-      </w:r>
+        <w:t xml:space="preserve"> Screen Recorder and </w:t>
+      </w:r>
+      <w:r>
+        <w:rPr>
+          <w:rFonts w:eastAsia="Gill Sans" w:cstheme="minorHAnsi"/>
+          <w:sz w:val="28"/>
+        </w:rPr>
+        <w:t xml:space="preserve">Worked on Bookmarks </w:t>
+      </w:r>
+    </w:p>
+    <w:p>
+      <w:pPr>
+        <w:pStyle w:val="ListParagraph"/>
+        <w:numPr>
+          <w:ilvl w:val="0"/>
+          <w:numId w:val="8"/>
+        </w:numPr>
+        <w:spacing w:after="0" w:line="276" w:lineRule="auto"/>
+        <w:rPr>
+          <w:rFonts w:eastAsia="Gill Sans" w:cstheme="minorHAnsi"/>
+          <w:b/>
+          <w:bCs/>
+          <w:sz w:val="28"/>
+        </w:rPr>
+      </w:pPr>
     </w:p>
     <w:p>
       <w:pPr>
@@ -2919,7 +2933,9 @@
           <w:sz w:val="28"/>
         </w:rPr>
       </w:pPr>
-    </w:p>
+      <w:bookmarkStart w:id="0" w:name="_GoBack"/>
+    </w:p>
+    <w:bookmarkEnd w:id="0"/>
     <w:p>
       <w:pPr>
         <w:rPr>

</xml_diff>

<commit_message>
Update Weekly Status Report
</commit_message>
<xml_diff>
--- a/Projectfiles/WEEKLY-STATUS-REPORT_UG2_TEAM2[1].docx
+++ b/Projectfiles/WEEKLY-STATUS-REPORT_UG2_TEAM2[1].docx
@@ -332,7 +332,7 @@
           <w:lang w:eastAsia="en-IN" w:bidi="ar-SA"/>
         </w:rPr>
         <mc:AlternateContent>
-          <mc:Choice xmlns:cx1="http://schemas.microsoft.com/office/drawing/2015/9/8/chartex" xmlns:cx2="http://schemas.microsoft.com/office/drawing/2015/10/21/chartex" xmlns:cx3="http://schemas.microsoft.com/office/drawing/2016/5/9/chartex" xmlns:cx4="http://schemas.microsoft.com/office/drawing/2016/5/10/chartex" xmlns:cx5="http://schemas.microsoft.com/office/drawing/2016/5/11/chartex" xmlns:cx6="http://schemas.microsoft.com/office/drawing/2016/5/12/chartex" xmlns:cx7="http://schemas.microsoft.com/office/drawing/2016/5/13/chartex" xmlns:cx8="http://schemas.microsoft.com/office/drawing/2016/5/14/chartex" xmlns:aink="http://schemas.microsoft.com/office/drawing/2016/ink" xmlns:am3d="http://schemas.microsoft.com/office/drawing/2017/model3d" xmlns:oel="http://schemas.microsoft.com/office/2019/extlst" xmlns:w16cex="http://schemas.microsoft.com/office/word/2018/wordml/cex" xmlns:w16cid="http://schemas.microsoft.com/office/word/2016/wordml/cid" xmlns:w16="http://schemas.microsoft.com/office/word/2018/wordml" xmlns:w16du="http://schemas.microsoft.com/office/word/2023/wordml/word16du" xmlns:w16sdtdh="http://schemas.microsoft.com/office/word/2020/wordml/sdtdatahash" Requires="aink">
+          <mc:Choice xmlns:w16sdtdh="http://schemas.microsoft.com/office/word/2020/wordml/sdtdatahash" xmlns:w16du="http://schemas.microsoft.com/office/word/2023/wordml/word16du" xmlns:w16="http://schemas.microsoft.com/office/word/2018/wordml" xmlns:w16cid="http://schemas.microsoft.com/office/word/2016/wordml/cid" xmlns:w16cex="http://schemas.microsoft.com/office/word/2018/wordml/cex" xmlns:oel="http://schemas.microsoft.com/office/2019/extlst" xmlns:am3d="http://schemas.microsoft.com/office/drawing/2017/model3d" xmlns:aink="http://schemas.microsoft.com/office/drawing/2016/ink" xmlns:cx8="http://schemas.microsoft.com/office/drawing/2016/5/14/chartex" xmlns:cx7="http://schemas.microsoft.com/office/drawing/2016/5/13/chartex" xmlns:cx6="http://schemas.microsoft.com/office/drawing/2016/5/12/chartex" xmlns:cx5="http://schemas.microsoft.com/office/drawing/2016/5/11/chartex" xmlns:cx4="http://schemas.microsoft.com/office/drawing/2016/5/10/chartex" xmlns:cx3="http://schemas.microsoft.com/office/drawing/2016/5/9/chartex" xmlns:cx2="http://schemas.microsoft.com/office/drawing/2015/10/21/chartex" xmlns:cx1="http://schemas.microsoft.com/office/drawing/2015/9/8/chartex" Requires="aink">
             <w:drawing>
               <wp:anchor distT="0" distB="0" distL="114300" distR="114300" simplePos="0" relativeHeight="251661312" behindDoc="0" locked="0" layoutInCell="1" allowOverlap="1" wp14:anchorId="72D2C202" wp14:editId="36616D35">
                 <wp:simplePos x="0" y="0"/>
@@ -349,7 +349,7 @@
                 <wp:cNvGraphicFramePr/>
                 <a:graphic xmlns:a="http://schemas.openxmlformats.org/drawingml/2006/main">
                   <a:graphicData uri="http://schemas.microsoft.com/office/word/2010/wordprocessingInk">
-                    <w14:contentPart bwMode="auto" r:id="rId5">
+                    <w14:contentPart bwMode="auto" r:id="rId7">
                       <w14:nvContentPartPr>
                         <w14:cNvContentPartPr/>
                       </w14:nvContentPartPr>
@@ -386,7 +386,7 @@
                         <pic:cNvPicPr/>
                       </pic:nvPicPr>
                       <pic:blipFill>
-                        <a:blip r:embed="rId6"/>
+                        <a:blip r:embed="rId8"/>
                         <a:stretch>
                           <a:fillRect/>
                         </a:stretch>
@@ -415,7 +415,7 @@
           <w:lang w:eastAsia="en-IN" w:bidi="ar-SA"/>
         </w:rPr>
         <mc:AlternateContent>
-          <mc:Choice xmlns:cx1="http://schemas.microsoft.com/office/drawing/2015/9/8/chartex" xmlns:cx2="http://schemas.microsoft.com/office/drawing/2015/10/21/chartex" xmlns:cx3="http://schemas.microsoft.com/office/drawing/2016/5/9/chartex" xmlns:cx4="http://schemas.microsoft.com/office/drawing/2016/5/10/chartex" xmlns:cx5="http://schemas.microsoft.com/office/drawing/2016/5/11/chartex" xmlns:cx6="http://schemas.microsoft.com/office/drawing/2016/5/12/chartex" xmlns:cx7="http://schemas.microsoft.com/office/drawing/2016/5/13/chartex" xmlns:cx8="http://schemas.microsoft.com/office/drawing/2016/5/14/chartex" xmlns:aink="http://schemas.microsoft.com/office/drawing/2016/ink" xmlns:am3d="http://schemas.microsoft.com/office/drawing/2017/model3d" xmlns:oel="http://schemas.microsoft.com/office/2019/extlst" xmlns:w16cex="http://schemas.microsoft.com/office/word/2018/wordml/cex" xmlns:w16cid="http://schemas.microsoft.com/office/word/2016/wordml/cid" xmlns:w16="http://schemas.microsoft.com/office/word/2018/wordml" xmlns:w16du="http://schemas.microsoft.com/office/word/2023/wordml/word16du" xmlns:w16sdtdh="http://schemas.microsoft.com/office/word/2020/wordml/sdtdatahash" Requires="aink">
+          <mc:Choice xmlns:w16sdtdh="http://schemas.microsoft.com/office/word/2020/wordml/sdtdatahash" xmlns:w16du="http://schemas.microsoft.com/office/word/2023/wordml/word16du" xmlns:w16="http://schemas.microsoft.com/office/word/2018/wordml" xmlns:w16cid="http://schemas.microsoft.com/office/word/2016/wordml/cid" xmlns:w16cex="http://schemas.microsoft.com/office/word/2018/wordml/cex" xmlns:oel="http://schemas.microsoft.com/office/2019/extlst" xmlns:am3d="http://schemas.microsoft.com/office/drawing/2017/model3d" xmlns:aink="http://schemas.microsoft.com/office/drawing/2016/ink" xmlns:cx8="http://schemas.microsoft.com/office/drawing/2016/5/14/chartex" xmlns:cx7="http://schemas.microsoft.com/office/drawing/2016/5/13/chartex" xmlns:cx6="http://schemas.microsoft.com/office/drawing/2016/5/12/chartex" xmlns:cx5="http://schemas.microsoft.com/office/drawing/2016/5/11/chartex" xmlns:cx4="http://schemas.microsoft.com/office/drawing/2016/5/10/chartex" xmlns:cx3="http://schemas.microsoft.com/office/drawing/2016/5/9/chartex" xmlns:cx2="http://schemas.microsoft.com/office/drawing/2015/10/21/chartex" xmlns:cx1="http://schemas.microsoft.com/office/drawing/2015/9/8/chartex" Requires="aink">
             <w:drawing>
               <wp:anchor distT="0" distB="0" distL="114300" distR="114300" simplePos="0" relativeHeight="251660288" behindDoc="0" locked="0" layoutInCell="1" allowOverlap="1" wp14:anchorId="092FB3DA" wp14:editId="5574FFCD">
                 <wp:simplePos x="0" y="0"/>
@@ -432,7 +432,7 @@
                 <wp:cNvGraphicFramePr/>
                 <a:graphic xmlns:a="http://schemas.openxmlformats.org/drawingml/2006/main">
                   <a:graphicData uri="http://schemas.microsoft.com/office/word/2010/wordprocessingInk">
-                    <w14:contentPart bwMode="auto" r:id="rId7">
+                    <w14:contentPart bwMode="auto" r:id="rId9">
                       <w14:nvContentPartPr>
                         <w14:cNvContentPartPr/>
                       </w14:nvContentPartPr>
@@ -469,7 +469,7 @@
                         <pic:cNvPicPr/>
                       </pic:nvPicPr>
                       <pic:blipFill>
-                        <a:blip r:embed="rId8"/>
+                        <a:blip r:embed="rId10"/>
                         <a:stretch>
                           <a:fillRect/>
                         </a:stretch>
@@ -498,7 +498,7 @@
           <w:lang w:eastAsia="en-IN" w:bidi="ar-SA"/>
         </w:rPr>
         <mc:AlternateContent>
-          <mc:Choice xmlns:cx1="http://schemas.microsoft.com/office/drawing/2015/9/8/chartex" xmlns:cx2="http://schemas.microsoft.com/office/drawing/2015/10/21/chartex" xmlns:cx3="http://schemas.microsoft.com/office/drawing/2016/5/9/chartex" xmlns:cx4="http://schemas.microsoft.com/office/drawing/2016/5/10/chartex" xmlns:cx5="http://schemas.microsoft.com/office/drawing/2016/5/11/chartex" xmlns:cx6="http://schemas.microsoft.com/office/drawing/2016/5/12/chartex" xmlns:cx7="http://schemas.microsoft.com/office/drawing/2016/5/13/chartex" xmlns:cx8="http://schemas.microsoft.com/office/drawing/2016/5/14/chartex" xmlns:aink="http://schemas.microsoft.com/office/drawing/2016/ink" xmlns:am3d="http://schemas.microsoft.com/office/drawing/2017/model3d" xmlns:oel="http://schemas.microsoft.com/office/2019/extlst" xmlns:w16cex="http://schemas.microsoft.com/office/word/2018/wordml/cex" xmlns:w16cid="http://schemas.microsoft.com/office/word/2016/wordml/cid" xmlns:w16="http://schemas.microsoft.com/office/word/2018/wordml" xmlns:w16du="http://schemas.microsoft.com/office/word/2023/wordml/word16du" xmlns:w16sdtdh="http://schemas.microsoft.com/office/word/2020/wordml/sdtdatahash" Requires="aink">
+          <mc:Choice xmlns:w16sdtdh="http://schemas.microsoft.com/office/word/2020/wordml/sdtdatahash" xmlns:w16du="http://schemas.microsoft.com/office/word/2023/wordml/word16du" xmlns:w16="http://schemas.microsoft.com/office/word/2018/wordml" xmlns:w16cid="http://schemas.microsoft.com/office/word/2016/wordml/cid" xmlns:w16cex="http://schemas.microsoft.com/office/word/2018/wordml/cex" xmlns:oel="http://schemas.microsoft.com/office/2019/extlst" xmlns:am3d="http://schemas.microsoft.com/office/drawing/2017/model3d" xmlns:aink="http://schemas.microsoft.com/office/drawing/2016/ink" xmlns:cx8="http://schemas.microsoft.com/office/drawing/2016/5/14/chartex" xmlns:cx7="http://schemas.microsoft.com/office/drawing/2016/5/13/chartex" xmlns:cx6="http://schemas.microsoft.com/office/drawing/2016/5/12/chartex" xmlns:cx5="http://schemas.microsoft.com/office/drawing/2016/5/11/chartex" xmlns:cx4="http://schemas.microsoft.com/office/drawing/2016/5/10/chartex" xmlns:cx3="http://schemas.microsoft.com/office/drawing/2016/5/9/chartex" xmlns:cx2="http://schemas.microsoft.com/office/drawing/2015/10/21/chartex" xmlns:cx1="http://schemas.microsoft.com/office/drawing/2015/9/8/chartex" Requires="aink">
             <w:drawing>
               <wp:anchor distT="0" distB="0" distL="114300" distR="114300" simplePos="0" relativeHeight="251659264" behindDoc="0" locked="0" layoutInCell="1" allowOverlap="1" wp14:anchorId="7412BC4A" wp14:editId="6FACD511">
                 <wp:simplePos x="0" y="0"/>
@@ -515,7 +515,7 @@
                 <wp:cNvGraphicFramePr/>
                 <a:graphic xmlns:a="http://schemas.openxmlformats.org/drawingml/2006/main">
                   <a:graphicData uri="http://schemas.microsoft.com/office/word/2010/wordprocessingInk">
-                    <w14:contentPart bwMode="auto" r:id="rId9">
+                    <w14:contentPart bwMode="auto" r:id="rId11">
                       <w14:nvContentPartPr>
                         <w14:cNvContentPartPr/>
                       </w14:nvContentPartPr>
@@ -552,7 +552,7 @@
                         <pic:cNvPicPr/>
                       </pic:nvPicPr>
                       <pic:blipFill>
-                        <a:blip r:embed="rId10"/>
+                        <a:blip r:embed="rId12"/>
                         <a:stretch>
                           <a:fillRect/>
                         </a:stretch>
@@ -2837,14 +2837,7 @@
           <w:rFonts w:eastAsia="Gill Sans" w:cstheme="minorHAnsi"/>
           <w:sz w:val="28"/>
         </w:rPr>
-        <w:t xml:space="preserve"> Screen Recorder and </w:t>
-      </w:r>
-      <w:r>
-        <w:rPr>
-          <w:rFonts w:eastAsia="Gill Sans" w:cstheme="minorHAnsi"/>
-          <w:sz w:val="28"/>
-        </w:rPr>
-        <w:t xml:space="preserve">Worked on Bookmarks </w:t>
+        <w:t xml:space="preserve"> Screen Recorder and Worked on Bookmarks </w:t>
       </w:r>
     </w:p>
     <w:p>
@@ -2933,9 +2926,7 @@
           <w:sz w:val="28"/>
         </w:rPr>
       </w:pPr>
-      <w:bookmarkStart w:id="0" w:name="_GoBack"/>
-    </w:p>
-    <w:bookmarkEnd w:id="0"/>
+    </w:p>
     <w:p>
       <w:pPr>
         <w:rPr>
@@ -3068,6 +3059,12 @@
       </w:pPr>
     </w:p>
     <w:sectPr>
+      <w:headerReference w:type="even" r:id="rId13"/>
+      <w:headerReference w:type="default" r:id="rId14"/>
+      <w:footerReference w:type="even" r:id="rId15"/>
+      <w:footerReference w:type="default" r:id="rId16"/>
+      <w:headerReference w:type="first" r:id="rId17"/>
+      <w:footerReference w:type="first" r:id="rId18"/>
       <w:pgSz w:w="11906" w:h="16838"/>
       <w:pgMar w:top="1440" w:right="1440" w:bottom="1440" w:left="1440" w:header="708" w:footer="708" w:gutter="0"/>
       <w:cols w:space="708"/>
@@ -3075,6 +3072,118 @@
     </w:sectPr>
   </w:body>
 </w:document>
+</file>
+
+<file path=word/endnotes.xml><?xml version="1.0" encoding="utf-8"?>
+<w:endnotes xmlns:wpc="http://schemas.microsoft.com/office/word/2010/wordprocessingCanvas" xmlns:cx="http://schemas.microsoft.com/office/drawing/2014/chartex" xmlns:mc="http://schemas.openxmlformats.org/markup-compatibility/2006" xmlns:o="urn:schemas-microsoft-com:office:office" xmlns:r="http://schemas.openxmlformats.org/officeDocument/2006/relationships" xmlns:m="http://schemas.openxmlformats.org/officeDocument/2006/math" xmlns:v="urn:schemas-microsoft-com:vml" xmlns:wp14="http://schemas.microsoft.com/office/word/2010/wordprocessingDrawing" xmlns:wp="http://schemas.openxmlformats.org/drawingml/2006/wordprocessingDrawing" xmlns:w10="urn:schemas-microsoft-com:office:word" xmlns:w="http://schemas.openxmlformats.org/wordprocessingml/2006/main" xmlns:w14="http://schemas.microsoft.com/office/word/2010/wordml" xmlns:w15="http://schemas.microsoft.com/office/word/2012/wordml" xmlns:w16se="http://schemas.microsoft.com/office/word/2015/wordml/symex" xmlns:wpg="http://schemas.microsoft.com/office/word/2010/wordprocessingGroup" xmlns:wpi="http://schemas.microsoft.com/office/word/2010/wordprocessingInk" xmlns:wne="http://schemas.microsoft.com/office/word/2006/wordml" xmlns:wps="http://schemas.microsoft.com/office/word/2010/wordprocessingShape" mc:Ignorable="w14 w15 w16se wp14">
+  <w:endnote w:type="separator" w:id="-1">
+    <w:p>
+      <w:pPr>
+        <w:spacing w:after="0" w:line="240" w:lineRule="auto"/>
+      </w:pPr>
+      <w:r>
+        <w:separator/>
+      </w:r>
+    </w:p>
+  </w:endnote>
+  <w:endnote w:type="continuationSeparator" w:id="0">
+    <w:p>
+      <w:pPr>
+        <w:spacing w:after="0" w:line="240" w:lineRule="auto"/>
+      </w:pPr>
+      <w:r>
+        <w:continuationSeparator/>
+      </w:r>
+    </w:p>
+  </w:endnote>
+</w:endnotes>
+</file>
+
+<file path=word/footer1.xml><?xml version="1.0" encoding="utf-8"?>
+<w:ftr xmlns:wpc="http://schemas.microsoft.com/office/word/2010/wordprocessingCanvas" xmlns:cx="http://schemas.microsoft.com/office/drawing/2014/chartex" xmlns:mc="http://schemas.openxmlformats.org/markup-compatibility/2006" xmlns:o="urn:schemas-microsoft-com:office:office" xmlns:r="http://schemas.openxmlformats.org/officeDocument/2006/relationships" xmlns:m="http://schemas.openxmlformats.org/officeDocument/2006/math" xmlns:v="urn:schemas-microsoft-com:vml" xmlns:wp14="http://schemas.microsoft.com/office/word/2010/wordprocessingDrawing" xmlns:wp="http://schemas.openxmlformats.org/drawingml/2006/wordprocessingDrawing" xmlns:w10="urn:schemas-microsoft-com:office:word" xmlns:w="http://schemas.openxmlformats.org/wordprocessingml/2006/main" xmlns:w14="http://schemas.microsoft.com/office/word/2010/wordml" xmlns:w15="http://schemas.microsoft.com/office/word/2012/wordml" xmlns:w16se="http://schemas.microsoft.com/office/word/2015/wordml/symex" xmlns:wpg="http://schemas.microsoft.com/office/word/2010/wordprocessingGroup" xmlns:wpi="http://schemas.microsoft.com/office/word/2010/wordprocessingInk" xmlns:wne="http://schemas.microsoft.com/office/word/2006/wordml" xmlns:wps="http://schemas.microsoft.com/office/word/2010/wordprocessingShape" mc:Ignorable="w14 w15 w16se wp14">
+  <w:p>
+    <w:pPr>
+      <w:pStyle w:val="Footer"/>
+    </w:pPr>
+  </w:p>
+</w:ftr>
+</file>
+
+<file path=word/footer2.xml><?xml version="1.0" encoding="utf-8"?>
+<w:ftr xmlns:wpc="http://schemas.microsoft.com/office/word/2010/wordprocessingCanvas" xmlns:cx="http://schemas.microsoft.com/office/drawing/2014/chartex" xmlns:mc="http://schemas.openxmlformats.org/markup-compatibility/2006" xmlns:o="urn:schemas-microsoft-com:office:office" xmlns:r="http://schemas.openxmlformats.org/officeDocument/2006/relationships" xmlns:m="http://schemas.openxmlformats.org/officeDocument/2006/math" xmlns:v="urn:schemas-microsoft-com:vml" xmlns:wp14="http://schemas.microsoft.com/office/word/2010/wordprocessingDrawing" xmlns:wp="http://schemas.openxmlformats.org/drawingml/2006/wordprocessingDrawing" xmlns:w10="urn:schemas-microsoft-com:office:word" xmlns:w="http://schemas.openxmlformats.org/wordprocessingml/2006/main" xmlns:w14="http://schemas.microsoft.com/office/word/2010/wordml" xmlns:w15="http://schemas.microsoft.com/office/word/2012/wordml" xmlns:w16se="http://schemas.microsoft.com/office/word/2015/wordml/symex" xmlns:wpg="http://schemas.microsoft.com/office/word/2010/wordprocessingGroup" xmlns:wpi="http://schemas.microsoft.com/office/word/2010/wordprocessingInk" xmlns:wne="http://schemas.microsoft.com/office/word/2006/wordml" xmlns:wps="http://schemas.microsoft.com/office/word/2010/wordprocessingShape" mc:Ignorable="w14 w15 w16se wp14">
+  <w:p>
+    <w:pPr>
+      <w:pStyle w:val="Footer"/>
+    </w:pPr>
+  </w:p>
+</w:ftr>
+</file>
+
+<file path=word/footer3.xml><?xml version="1.0" encoding="utf-8"?>
+<w:ftr xmlns:wpc="http://schemas.microsoft.com/office/word/2010/wordprocessingCanvas" xmlns:cx="http://schemas.microsoft.com/office/drawing/2014/chartex" xmlns:mc="http://schemas.openxmlformats.org/markup-compatibility/2006" xmlns:o="urn:schemas-microsoft-com:office:office" xmlns:r="http://schemas.openxmlformats.org/officeDocument/2006/relationships" xmlns:m="http://schemas.openxmlformats.org/officeDocument/2006/math" xmlns:v="urn:schemas-microsoft-com:vml" xmlns:wp14="http://schemas.microsoft.com/office/word/2010/wordprocessingDrawing" xmlns:wp="http://schemas.openxmlformats.org/drawingml/2006/wordprocessingDrawing" xmlns:w10="urn:schemas-microsoft-com:office:word" xmlns:w="http://schemas.openxmlformats.org/wordprocessingml/2006/main" xmlns:w14="http://schemas.microsoft.com/office/word/2010/wordml" xmlns:w15="http://schemas.microsoft.com/office/word/2012/wordml" xmlns:w16se="http://schemas.microsoft.com/office/word/2015/wordml/symex" xmlns:wpg="http://schemas.microsoft.com/office/word/2010/wordprocessingGroup" xmlns:wpi="http://schemas.microsoft.com/office/word/2010/wordprocessingInk" xmlns:wne="http://schemas.microsoft.com/office/word/2006/wordml" xmlns:wps="http://schemas.microsoft.com/office/word/2010/wordprocessingShape" mc:Ignorable="w14 w15 w16se wp14">
+  <w:p>
+    <w:pPr>
+      <w:pStyle w:val="Footer"/>
+    </w:pPr>
+  </w:p>
+</w:ftr>
+</file>
+
+<file path=word/footnotes.xml><?xml version="1.0" encoding="utf-8"?>
+<w:footnotes xmlns:wpc="http://schemas.microsoft.com/office/word/2010/wordprocessingCanvas" xmlns:cx="http://schemas.microsoft.com/office/drawing/2014/chartex" xmlns:mc="http://schemas.openxmlformats.org/markup-compatibility/2006" xmlns:o="urn:schemas-microsoft-com:office:office" xmlns:r="http://schemas.openxmlformats.org/officeDocument/2006/relationships" xmlns:m="http://schemas.openxmlformats.org/officeDocument/2006/math" xmlns:v="urn:schemas-microsoft-com:vml" xmlns:wp14="http://schemas.microsoft.com/office/word/2010/wordprocessingDrawing" xmlns:wp="http://schemas.openxmlformats.org/drawingml/2006/wordprocessingDrawing" xmlns:w10="urn:schemas-microsoft-com:office:word" xmlns:w="http://schemas.openxmlformats.org/wordprocessingml/2006/main" xmlns:w14="http://schemas.microsoft.com/office/word/2010/wordml" xmlns:w15="http://schemas.microsoft.com/office/word/2012/wordml" xmlns:w16se="http://schemas.microsoft.com/office/word/2015/wordml/symex" xmlns:wpg="http://schemas.microsoft.com/office/word/2010/wordprocessingGroup" xmlns:wpi="http://schemas.microsoft.com/office/word/2010/wordprocessingInk" xmlns:wne="http://schemas.microsoft.com/office/word/2006/wordml" xmlns:wps="http://schemas.microsoft.com/office/word/2010/wordprocessingShape" mc:Ignorable="w14 w15 w16se wp14">
+  <w:footnote w:type="separator" w:id="-1">
+    <w:p>
+      <w:pPr>
+        <w:spacing w:after="0" w:line="240" w:lineRule="auto"/>
+      </w:pPr>
+      <w:r>
+        <w:separator/>
+      </w:r>
+    </w:p>
+  </w:footnote>
+  <w:footnote w:type="continuationSeparator" w:id="0">
+    <w:p>
+      <w:pPr>
+        <w:spacing w:after="0" w:line="240" w:lineRule="auto"/>
+      </w:pPr>
+      <w:r>
+        <w:continuationSeparator/>
+      </w:r>
+    </w:p>
+  </w:footnote>
+</w:footnotes>
+</file>
+
+<file path=word/header1.xml><?xml version="1.0" encoding="utf-8"?>
+<w:hdr xmlns:wpc="http://schemas.microsoft.com/office/word/2010/wordprocessingCanvas" xmlns:cx="http://schemas.microsoft.com/office/drawing/2014/chartex" xmlns:mc="http://schemas.openxmlformats.org/markup-compatibility/2006" xmlns:o="urn:schemas-microsoft-com:office:office" xmlns:r="http://schemas.openxmlformats.org/officeDocument/2006/relationships" xmlns:m="http://schemas.openxmlformats.org/officeDocument/2006/math" xmlns:v="urn:schemas-microsoft-com:vml" xmlns:wp14="http://schemas.microsoft.com/office/word/2010/wordprocessingDrawing" xmlns:wp="http://schemas.openxmlformats.org/drawingml/2006/wordprocessingDrawing" xmlns:w10="urn:schemas-microsoft-com:office:word" xmlns:w="http://schemas.openxmlformats.org/wordprocessingml/2006/main" xmlns:w14="http://schemas.microsoft.com/office/word/2010/wordml" xmlns:w15="http://schemas.microsoft.com/office/word/2012/wordml" xmlns:w16se="http://schemas.microsoft.com/office/word/2015/wordml/symex" xmlns:wpg="http://schemas.microsoft.com/office/word/2010/wordprocessingGroup" xmlns:wpi="http://schemas.microsoft.com/office/word/2010/wordprocessingInk" xmlns:wne="http://schemas.microsoft.com/office/word/2006/wordml" xmlns:wps="http://schemas.microsoft.com/office/word/2010/wordprocessingShape" mc:Ignorable="w14 w15 w16se wp14">
+  <w:p>
+    <w:pPr>
+      <w:pStyle w:val="Header"/>
+    </w:pPr>
+  </w:p>
+</w:hdr>
+</file>
+
+<file path=word/header2.xml><?xml version="1.0" encoding="utf-8"?>
+<w:hdr xmlns:wpc="http://schemas.microsoft.com/office/word/2010/wordprocessingCanvas" xmlns:cx="http://schemas.microsoft.com/office/drawing/2014/chartex" xmlns:mc="http://schemas.openxmlformats.org/markup-compatibility/2006" xmlns:o="urn:schemas-microsoft-com:office:office" xmlns:r="http://schemas.openxmlformats.org/officeDocument/2006/relationships" xmlns:m="http://schemas.openxmlformats.org/officeDocument/2006/math" xmlns:v="urn:schemas-microsoft-com:vml" xmlns:wp14="http://schemas.microsoft.com/office/word/2010/wordprocessingDrawing" xmlns:wp="http://schemas.openxmlformats.org/drawingml/2006/wordprocessingDrawing" xmlns:w10="urn:schemas-microsoft-com:office:word" xmlns:w="http://schemas.openxmlformats.org/wordprocessingml/2006/main" xmlns:w14="http://schemas.microsoft.com/office/word/2010/wordml" xmlns:w15="http://schemas.microsoft.com/office/word/2012/wordml" xmlns:w16se="http://schemas.microsoft.com/office/word/2015/wordml/symex" xmlns:wpg="http://schemas.microsoft.com/office/word/2010/wordprocessingGroup" xmlns:wpi="http://schemas.microsoft.com/office/word/2010/wordprocessingInk" xmlns:wne="http://schemas.microsoft.com/office/word/2006/wordml" xmlns:wps="http://schemas.microsoft.com/office/word/2010/wordprocessingShape" mc:Ignorable="w14 w15 w16se wp14">
+  <w:p>
+    <w:pPr>
+      <w:pStyle w:val="Header"/>
+    </w:pPr>
+    <w:bookmarkStart w:id="0" w:name="_GoBack"/>
+    <w:bookmarkEnd w:id="0"/>
+  </w:p>
+</w:hdr>
+</file>
+
+<file path=word/header3.xml><?xml version="1.0" encoding="utf-8"?>
+<w:hdr xmlns:wpc="http://schemas.microsoft.com/office/word/2010/wordprocessingCanvas" xmlns:cx="http://schemas.microsoft.com/office/drawing/2014/chartex" xmlns:mc="http://schemas.openxmlformats.org/markup-compatibility/2006" xmlns:o="urn:schemas-microsoft-com:office:office" xmlns:r="http://schemas.openxmlformats.org/officeDocument/2006/relationships" xmlns:m="http://schemas.openxmlformats.org/officeDocument/2006/math" xmlns:v="urn:schemas-microsoft-com:vml" xmlns:wp14="http://schemas.microsoft.com/office/word/2010/wordprocessingDrawing" xmlns:wp="http://schemas.openxmlformats.org/drawingml/2006/wordprocessingDrawing" xmlns:w10="urn:schemas-microsoft-com:office:word" xmlns:w="http://schemas.openxmlformats.org/wordprocessingml/2006/main" xmlns:w14="http://schemas.microsoft.com/office/word/2010/wordml" xmlns:w15="http://schemas.microsoft.com/office/word/2012/wordml" xmlns:w16se="http://schemas.microsoft.com/office/word/2015/wordml/symex" xmlns:wpg="http://schemas.microsoft.com/office/word/2010/wordprocessingGroup" xmlns:wpi="http://schemas.microsoft.com/office/word/2010/wordprocessingInk" xmlns:wne="http://schemas.microsoft.com/office/word/2006/wordml" xmlns:wps="http://schemas.microsoft.com/office/word/2010/wordprocessingShape" mc:Ignorable="w14 w15 w16se wp14">
+  <w:p>
+    <w:pPr>
+      <w:pStyle w:val="Header"/>
+    </w:pPr>
+  </w:p>
+</w:hdr>
 </file>
 
 <file path=word/numbering.xml><?xml version="1.0" encoding="utf-8"?>
@@ -4445,6 +4554,50 @@
       <w:contextualSpacing/>
     </w:pPr>
   </w:style>
+  <w:style w:type="paragraph" w:styleId="Header">
+    <w:name w:val="header"/>
+    <w:basedOn w:val="Normal"/>
+    <w:link w:val="HeaderChar"/>
+    <w:uiPriority w:val="99"/>
+    <w:unhideWhenUsed/>
+    <w:rsid w:val="00CB344A"/>
+    <w:pPr>
+      <w:tabs>
+        <w:tab w:val="center" w:pos="4513"/>
+        <w:tab w:val="right" w:pos="9026"/>
+      </w:tabs>
+      <w:spacing w:after="0" w:line="240" w:lineRule="auto"/>
+    </w:pPr>
+  </w:style>
+  <w:style w:type="character" w:customStyle="1" w:styleId="HeaderChar">
+    <w:name w:val="Header Char"/>
+    <w:basedOn w:val="DefaultParagraphFont"/>
+    <w:link w:val="Header"/>
+    <w:uiPriority w:val="99"/>
+    <w:rsid w:val="00CB344A"/>
+  </w:style>
+  <w:style w:type="paragraph" w:styleId="Footer">
+    <w:name w:val="footer"/>
+    <w:basedOn w:val="Normal"/>
+    <w:link w:val="FooterChar"/>
+    <w:uiPriority w:val="99"/>
+    <w:unhideWhenUsed/>
+    <w:rsid w:val="00CB344A"/>
+    <w:pPr>
+      <w:tabs>
+        <w:tab w:val="center" w:pos="4513"/>
+        <w:tab w:val="right" w:pos="9026"/>
+      </w:tabs>
+      <w:spacing w:after="0" w:line="240" w:lineRule="auto"/>
+    </w:pPr>
+  </w:style>
+  <w:style w:type="character" w:customStyle="1" w:styleId="FooterChar">
+    <w:name w:val="Footer Char"/>
+    <w:basedOn w:val="DefaultParagraphFont"/>
+    <w:link w:val="Footer"/>
+    <w:uiPriority w:val="99"/>
+    <w:rsid w:val="00CB344A"/>
+  </w:style>
 </w:styles>
 </file>
 

</xml_diff>